<commit_message>
Adições e outras porras
</commit_message>
<xml_diff>
--- a/tcccccccc.docx
+++ b/tcccccccc.docx
@@ -245,29 +245,7 @@
           <w:sz w:val="28"/>
           <w:szCs w:val="28"/>
         </w:rPr>
-        <w:t xml:space="preserve">Sílvio </w:t>
-      </w:r>
-      <w:proofErr w:type="spellStart"/>
-      <w:r>
-        <w:rPr>
-          <w:rFonts w:ascii="Arial" w:hAnsi="Arial" w:cs="Arial"/>
-          <w:b/>
-          <w:bCs/>
-          <w:sz w:val="28"/>
-          <w:szCs w:val="28"/>
-        </w:rPr>
-        <w:t>Moiano</w:t>
-      </w:r>
-      <w:proofErr w:type="spellEnd"/>
-      <w:r>
-        <w:rPr>
-          <w:rFonts w:ascii="Arial" w:hAnsi="Arial" w:cs="Arial"/>
-          <w:b/>
-          <w:bCs/>
-          <w:sz w:val="28"/>
-          <w:szCs w:val="28"/>
-        </w:rPr>
-        <w:t xml:space="preserve"> Silva</w:t>
+        <w:t>Sílvio Moiano Silva</w:t>
       </w:r>
     </w:p>
     <w:p>
@@ -506,29 +484,7 @@
           <w:sz w:val="28"/>
           <w:szCs w:val="28"/>
         </w:rPr>
-        <w:t xml:space="preserve">Sílvio </w:t>
-      </w:r>
-      <w:proofErr w:type="spellStart"/>
-      <w:r>
-        <w:rPr>
-          <w:rFonts w:ascii="Arial" w:hAnsi="Arial" w:cs="Arial"/>
-          <w:b/>
-          <w:bCs/>
-          <w:sz w:val="28"/>
-          <w:szCs w:val="28"/>
-        </w:rPr>
-        <w:t>Moiano</w:t>
-      </w:r>
-      <w:proofErr w:type="spellEnd"/>
-      <w:r>
-        <w:rPr>
-          <w:rFonts w:ascii="Arial" w:hAnsi="Arial" w:cs="Arial"/>
-          <w:b/>
-          <w:bCs/>
-          <w:sz w:val="28"/>
-          <w:szCs w:val="28"/>
-        </w:rPr>
-        <w:t xml:space="preserve"> Silva</w:t>
+        <w:t>Sílvio Moiano Silva</w:t>
       </w:r>
     </w:p>
     <w:p>
@@ -553,7 +509,7 @@
           <w:sz w:val="28"/>
           <w:szCs w:val="28"/>
         </w:rPr>
-        <w:t>&lt;TÍTULO DO TRABALHO</w:t>
+        <w:t>LUNCHBOX</w:t>
       </w:r>
       <w:r>
         <w:rPr>
@@ -563,7 +519,7 @@
           <w:sz w:val="28"/>
           <w:szCs w:val="28"/>
         </w:rPr>
-        <w:t xml:space="preserve"> (CAIXA ALTA)</w:t>
+        <w:t>:</w:t>
       </w:r>
       <w:r>
         <w:rPr>
@@ -573,80 +529,8 @@
           <w:sz w:val="28"/>
           <w:szCs w:val="28"/>
         </w:rPr>
-        <w:t>: s</w:t>
-      </w:r>
-      <w:r>
-        <w:rPr>
-          <w:rFonts w:ascii="Arial" w:hAnsi="Arial" w:cs="Arial"/>
-          <w:b/>
-          <w:bCs/>
-          <w:sz w:val="28"/>
-          <w:szCs w:val="28"/>
-        </w:rPr>
-        <w:t>ubtítulo</w:t>
-      </w:r>
-      <w:r>
-        <w:rPr>
-          <w:rFonts w:ascii="Arial" w:hAnsi="Arial" w:cs="Arial"/>
-          <w:b/>
-          <w:bCs/>
-          <w:sz w:val="28"/>
-          <w:szCs w:val="28"/>
-        </w:rPr>
-        <w:t xml:space="preserve"> (</w:t>
-      </w:r>
-      <w:r>
-        <w:rPr>
-          <w:rFonts w:ascii="Arial" w:hAnsi="Arial" w:cs="Arial"/>
-          <w:b/>
-          <w:bCs/>
-          <w:sz w:val="28"/>
-          <w:szCs w:val="28"/>
-        </w:rPr>
-        <w:t>c</w:t>
-      </w:r>
-      <w:r>
-        <w:rPr>
-          <w:rFonts w:ascii="Arial" w:hAnsi="Arial" w:cs="Arial"/>
-          <w:b/>
-          <w:bCs/>
-          <w:sz w:val="28"/>
-          <w:szCs w:val="28"/>
-        </w:rPr>
-        <w:t>aixa</w:t>
-      </w:r>
-      <w:r>
-        <w:rPr>
-          <w:rFonts w:ascii="Arial" w:hAnsi="Arial" w:cs="Arial"/>
-          <w:b/>
-          <w:bCs/>
-          <w:sz w:val="28"/>
-          <w:szCs w:val="28"/>
-        </w:rPr>
-        <w:t xml:space="preserve"> </w:t>
-      </w:r>
-      <w:proofErr w:type="gramStart"/>
-      <w:r>
-        <w:rPr>
-          <w:rFonts w:ascii="Arial" w:hAnsi="Arial" w:cs="Arial"/>
-          <w:b/>
-          <w:bCs/>
-          <w:sz w:val="28"/>
-          <w:szCs w:val="28"/>
-        </w:rPr>
-        <w:t>baixa)</w:t>
-      </w:r>
-      <w:r>
-        <w:rPr>
-          <w:rFonts w:ascii="Arial" w:hAnsi="Arial" w:cs="Arial"/>
-          <w:b/>
-          <w:bCs/>
-          <w:sz w:val="28"/>
-          <w:szCs w:val="28"/>
-        </w:rPr>
-        <w:t>&gt;</w:t>
-      </w:r>
-      <w:proofErr w:type="gramEnd"/>
+        <w:t xml:space="preserve"> aplicativo de nutrição</w:t>
+      </w:r>
     </w:p>
     <w:p>
       <w:pPr>
@@ -1007,29 +891,7 @@
           <w:sz w:val="28"/>
           <w:szCs w:val="28"/>
         </w:rPr>
-        <w:t xml:space="preserve">Sílvio </w:t>
-      </w:r>
-      <w:proofErr w:type="spellStart"/>
-      <w:r>
-        <w:rPr>
-          <w:rFonts w:ascii="Arial" w:hAnsi="Arial" w:cs="Arial"/>
-          <w:b/>
-          <w:bCs/>
-          <w:sz w:val="28"/>
-          <w:szCs w:val="28"/>
-        </w:rPr>
-        <w:t>Moiano</w:t>
-      </w:r>
-      <w:proofErr w:type="spellEnd"/>
-      <w:r>
-        <w:rPr>
-          <w:rFonts w:ascii="Arial" w:hAnsi="Arial" w:cs="Arial"/>
-          <w:b/>
-          <w:bCs/>
-          <w:sz w:val="28"/>
-          <w:szCs w:val="28"/>
-        </w:rPr>
-        <w:t xml:space="preserve"> Silva</w:t>
+        <w:t>Sílvio Moiano Silva</w:t>
       </w:r>
     </w:p>
     <w:p>
@@ -1069,20 +931,8 @@
           <w:sz w:val="28"/>
           <w:szCs w:val="28"/>
         </w:rPr>
-        <w:t xml:space="preserve">&lt;TÍTULO DO TRABALHO (CAIXA ALTA): subtítulo (caixa </w:t>
-      </w:r>
-      <w:proofErr w:type="gramStart"/>
-      <w:r>
-        <w:rPr>
-          <w:rFonts w:ascii="Arial" w:hAnsi="Arial" w:cs="Arial"/>
-          <w:b/>
-          <w:bCs/>
-          <w:sz w:val="28"/>
-          <w:szCs w:val="28"/>
-        </w:rPr>
-        <w:t>baixa)&gt;</w:t>
-      </w:r>
-      <w:proofErr w:type="gramEnd"/>
+        <w:t>LUNCHBOX: aplicativo de nutrição</w:t>
+      </w:r>
     </w:p>
     <w:p>
       <w:pPr>
@@ -2351,6 +2201,7 @@
       <w:r>
         <w:rPr>
           <w:rFonts w:ascii="Arial" w:hAnsi="Arial" w:cs="Arial"/>
+          <w:i/>
           <w:sz w:val="24"/>
           <w:szCs w:val="24"/>
           <w:lang w:val="pt-BR"/>
@@ -2434,6 +2285,7 @@
         <w:rPr>
           <w:rFonts w:ascii="Arial" w:hAnsi="Arial" w:cs="Arial"/>
           <w:b/>
+          <w:i/>
           <w:sz w:val="24"/>
           <w:szCs w:val="24"/>
           <w:lang w:val="pt-BR"/>
@@ -2534,7 +2386,22 @@
           <w:rFonts w:ascii="Arial" w:hAnsi="Arial" w:cs="Arial"/>
           <w:lang w:val="en-US"/>
         </w:rPr>
-        <w:t>This integrative project addresses the optimization of a home task management system, aimed at streamlining everyday activities. The problem studied consists of the difficulty in organizing healthy meals. This objective was achieved through the collection of requirements from potential users, followed by the evaluation of available market solutions. The system was developed using the Scrum methodology, which enables incremental deliveries and continuous feedback.</w:t>
+        <w:t xml:space="preserve">This integrative project addresses the optimization of a home task management system, aimed at streamlining everyday activities. The problem studied consists of the difficulty in organizing healthy meals. This objective was achieved through the collection of requirements from potential users, followed by the evaluation of available market solutions. The system was developed using the </w:t>
+      </w:r>
+      <w:r>
+        <w:rPr>
+          <w:rFonts w:ascii="Arial" w:hAnsi="Arial" w:cs="Arial"/>
+          <w:i/>
+          <w:lang w:val="en-US"/>
+        </w:rPr>
+        <w:t>Scrum</w:t>
+      </w:r>
+      <w:r>
+        <w:rPr>
+          <w:rFonts w:ascii="Arial" w:hAnsi="Arial" w:cs="Arial"/>
+          <w:lang w:val="en-US"/>
+        </w:rPr>
+        <w:t xml:space="preserve"> methodology, which enables incremental deliveries and continuous feedback.</w:t>
       </w:r>
     </w:p>
     <w:p>
@@ -2553,7 +2420,24 @@
           <w:b/>
           <w:lang w:val="en-US"/>
         </w:rPr>
-        <w:t>Keywords: Optimization. System. Scrum.</w:t>
+        <w:t xml:space="preserve">Keywords: Optimization. System. </w:t>
+      </w:r>
+      <w:r>
+        <w:rPr>
+          <w:rFonts w:ascii="Arial" w:hAnsi="Arial" w:cs="Arial"/>
+          <w:b/>
+          <w:i/>
+          <w:lang w:val="en-US"/>
+        </w:rPr>
+        <w:t>Scrum</w:t>
+      </w:r>
+      <w:r>
+        <w:rPr>
+          <w:rFonts w:ascii="Arial" w:hAnsi="Arial" w:cs="Arial"/>
+          <w:b/>
+          <w:lang w:val="en-US"/>
+        </w:rPr>
+        <w:t>.</w:t>
       </w:r>
     </w:p>
     <w:p>
@@ -10229,13 +10113,7 @@
         <w:rPr>
           <w:rFonts w:ascii="Arial" w:hAnsi="Arial" w:cs="Arial"/>
         </w:rPr>
-        <w:t xml:space="preserve">- </w:t>
-      </w:r>
-      <w:r>
-        <w:rPr>
-          <w:rFonts w:ascii="Arial" w:hAnsi="Arial" w:cs="Arial"/>
-        </w:rPr>
-        <w:t>A ideia (errônea) de que uma alimentação saudável custa muita caro</w:t>
+        <w:t>- A ideia (errônea) de que uma alimentação saudável custa muita caro</w:t>
       </w:r>
     </w:p>
     <w:p>
@@ -10482,7 +10360,6 @@
         </w:rPr>
       </w:pPr>
       <w:bookmarkStart w:id="15" w:name="_Toc104312329"/>
-      <w:commentRangeStart w:id="16"/>
       <w:r>
         <w:rPr>
           <w:b/>
@@ -10494,16 +10371,6 @@
         <w:t>Objetivo</w:t>
       </w:r>
       <w:bookmarkEnd w:id="15"/>
-      <w:commentRangeEnd w:id="16"/>
-      <w:r>
-        <w:rPr>
-          <w:rStyle w:val="Refdecomentrio"/>
-          <w:rFonts w:ascii="Times New Roman" w:eastAsia="Times New Roman" w:hAnsi="Times New Roman" w:cs="Times New Roman"/>
-          <w:bCs w:val="0"/>
-          <w:caps w:val="0"/>
-        </w:rPr>
-        <w:commentReference w:id="16"/>
-      </w:r>
     </w:p>
     <w:p>
       <w:pPr>
@@ -10614,126 +10481,6 @@
           <w:rFonts w:ascii="Arial" w:hAnsi="Arial" w:cs="Arial"/>
         </w:rPr>
       </w:pPr>
-    </w:p>
-    <w:p>
-      <w:pPr>
-        <w:shd w:val="clear" w:color="auto" w:fill="FFFFFF"/>
-        <w:spacing w:before="120" w:after="120" w:line="360" w:lineRule="auto"/>
-        <w:ind w:firstLine="709"/>
-        <w:jc w:val="both"/>
-        <w:textAlignment w:val="baseline"/>
-        <w:rPr>
-          <w:rFonts w:ascii="Helvetica" w:hAnsi="Helvetica" w:cs="Helvetica"/>
-        </w:rPr>
-      </w:pPr>
-      <w:bookmarkStart w:id="17" w:name="_GoBack"/>
-      <w:bookmarkEnd w:id="17"/>
-      <w:r>
-        <w:rPr>
-          <w:rFonts w:ascii="Helvetica" w:hAnsi="Helvetica" w:cs="Helvetica"/>
-        </w:rPr>
-        <w:t>Antes de mais nada, ressaltamos que não é possível descrever os objetivos específicos de um trabalho sem que o objetivo geral esteja bem definido. Pois os objetivos específicos são desdobramentos do objetivo geral da pesquisa.</w:t>
-      </w:r>
-    </w:p>
-    <w:p>
-      <w:pPr>
-        <w:shd w:val="clear" w:color="auto" w:fill="FFFFFF"/>
-        <w:spacing w:before="120" w:after="120" w:line="360" w:lineRule="auto"/>
-        <w:ind w:firstLine="709"/>
-        <w:jc w:val="both"/>
-        <w:textAlignment w:val="baseline"/>
-        <w:rPr>
-          <w:rFonts w:ascii="Helvetica" w:hAnsi="Helvetica" w:cs="Helvetica"/>
-        </w:rPr>
-      </w:pPr>
-      <w:r>
-        <w:rPr>
-          <w:rFonts w:ascii="Helvetica" w:hAnsi="Helvetica" w:cs="Helvetica"/>
-        </w:rPr>
-        <w:t>Dito isso, se reduzíssemos a uma pergunta, seria:</w:t>
-      </w:r>
-      <w:r>
-        <w:rPr>
-          <w:rFonts w:ascii="Helvetica" w:hAnsi="Helvetica" w:cs="Helvetica"/>
-        </w:rPr>
-        <w:t xml:space="preserve"> </w:t>
-      </w:r>
-      <w:proofErr w:type="gramStart"/>
-      <w:r>
-        <w:rPr>
-          <w:rFonts w:ascii="inherit" w:hAnsi="inherit" w:cs="Helvetica"/>
-          <w:b/>
-          <w:bCs/>
-          <w:bdr w:val="none" w:sz="0" w:space="0" w:color="auto" w:frame="1"/>
-        </w:rPr>
-        <w:t>Como?</w:t>
-      </w:r>
-      <w:r>
-        <w:rPr>
-          <w:rFonts w:ascii="Helvetica" w:hAnsi="Helvetica" w:cs="Helvetica"/>
-        </w:rPr>
-        <w:t>.</w:t>
-      </w:r>
-      <w:proofErr w:type="gramEnd"/>
-      <w:r>
-        <w:rPr>
-          <w:rFonts w:ascii="Helvetica" w:hAnsi="Helvetica" w:cs="Helvetica"/>
-        </w:rPr>
-        <w:t xml:space="preserve"> </w:t>
-      </w:r>
-      <w:proofErr w:type="gramStart"/>
-      <w:r>
-        <w:rPr>
-          <w:rFonts w:ascii="Helvetica" w:hAnsi="Helvetica" w:cs="Helvetica"/>
-        </w:rPr>
-        <w:t>o</w:t>
-      </w:r>
-      <w:r>
-        <w:rPr>
-          <w:rFonts w:ascii="Helvetica" w:hAnsi="Helvetica" w:cs="Helvetica"/>
-        </w:rPr>
-        <w:t>u</w:t>
-      </w:r>
-      <w:proofErr w:type="gramEnd"/>
-      <w:r>
-        <w:rPr>
-          <w:rFonts w:ascii="Helvetica" w:hAnsi="Helvetica" w:cs="Helvetica"/>
-        </w:rPr>
-        <w:t xml:space="preserve"> seja,</w:t>
-      </w:r>
-      <w:r>
-        <w:rPr>
-          <w:rFonts w:ascii="Helvetica" w:hAnsi="Helvetica" w:cs="Helvetica"/>
-        </w:rPr>
-        <w:t xml:space="preserve"> </w:t>
-      </w:r>
-      <w:r>
-        <w:rPr>
-          <w:rFonts w:ascii="inherit" w:hAnsi="inherit" w:cs="Helvetica"/>
-          <w:i/>
-          <w:iCs/>
-          <w:bdr w:val="none" w:sz="0" w:space="0" w:color="auto" w:frame="1"/>
-        </w:rPr>
-        <w:t>como será possível alcançar o objetivo geral da pesquisa?</w:t>
-      </w:r>
-    </w:p>
-    <w:p>
-      <w:pPr>
-        <w:shd w:val="clear" w:color="auto" w:fill="FFFFFF"/>
-        <w:spacing w:before="120" w:after="120" w:line="360" w:lineRule="auto"/>
-        <w:ind w:firstLine="709"/>
-        <w:jc w:val="both"/>
-        <w:textAlignment w:val="baseline"/>
-        <w:rPr>
-          <w:rFonts w:ascii="Helvetica" w:hAnsi="Helvetica" w:cs="Helvetica"/>
-        </w:rPr>
-      </w:pPr>
-      <w:r>
-        <w:rPr>
-          <w:rFonts w:ascii="Helvetica" w:hAnsi="Helvetica" w:cs="Helvetica"/>
-        </w:rPr>
-        <w:t>Os objetivos específicos, então, têm função instrumental: eles descrevem os passos necessários ou as metas intermediárias no caminho para chegar ao objetivo geral.</w:t>
-      </w:r>
     </w:p>
     <w:p>
       <w:pPr>
@@ -10743,15 +10490,13 @@
         <w:textAlignment w:val="baseline"/>
         <w:rPr>
           <w:rFonts w:ascii="Arial" w:hAnsi="Arial" w:cs="Arial"/>
-          <w:bdr w:val="none" w:sz="0" w:space="0" w:color="auto" w:frame="1"/>
-        </w:rPr>
-      </w:pPr>
-      <w:r>
-        <w:rPr>
-          <w:rFonts w:ascii="Arial" w:hAnsi="Arial" w:cs="Arial"/>
-          <w:bdr w:val="none" w:sz="0" w:space="0" w:color="auto" w:frame="1"/>
-        </w:rPr>
-        <w:t>Nesse sentido, os objetivos específicos não podem se resumir a uma frase ou um só desdobramento, por isso mesmo que falamos já no plural. A forma mais comum de definir os objetivos específicos é através de uma lista de ações, iniciadas a partir de um verbo no infinitivo.</w:t>
+        </w:rPr>
+      </w:pPr>
+      <w:r>
+        <w:rPr>
+          <w:rFonts w:ascii="Arial" w:hAnsi="Arial" w:cs="Arial"/>
+        </w:rPr>
+        <w:t>Prover ao usuário uma forma rápida e intuitiva de montar uma alimentação saudável, baseada em grupos alimentares.</w:t>
       </w:r>
     </w:p>
     <w:p>
@@ -10764,6 +10509,12 @@
           <w:rFonts w:ascii="Arial" w:hAnsi="Arial" w:cs="Arial"/>
         </w:rPr>
       </w:pPr>
+      <w:r>
+        <w:rPr>
+          <w:rFonts w:ascii="Arial" w:hAnsi="Arial" w:cs="Arial"/>
+        </w:rPr>
+        <w:t>Compor, com o usuário, perfis individuais com diferentes alimentos para cada necessidade especifica.</w:t>
+      </w:r>
     </w:p>
     <w:p>
       <w:pPr>
@@ -10778,20 +10529,42 @@
       <w:r>
         <w:rPr>
           <w:rFonts w:ascii="Arial" w:hAnsi="Arial" w:cs="Arial"/>
-          <w:bdr w:val="none" w:sz="0" w:space="0" w:color="auto" w:frame="1"/>
-        </w:rPr>
-        <w:t>Existem três tipos de objetivos específicos:</w:t>
-      </w:r>
-    </w:p>
-    <w:p>
-      <w:pPr>
-        <w:numPr>
-          <w:ilvl w:val="0"/>
-          <w:numId w:val="24"/>
-        </w:numPr>
+        </w:rPr>
+        <w:t>Organizar juntamente com o usuário, de forma individual, um</w:t>
+      </w:r>
+      <w:r>
+        <w:rPr>
+          <w:rFonts w:ascii="Arial" w:hAnsi="Arial" w:cs="Arial"/>
+        </w:rPr>
+        <w:t xml:space="preserve"> cronograma de alimentação saudá</w:t>
+      </w:r>
+      <w:r>
+        <w:rPr>
+          <w:rFonts w:ascii="Arial" w:hAnsi="Arial" w:cs="Arial"/>
+        </w:rPr>
+        <w:t xml:space="preserve">vel com base em grupos alimentares (construtores, reguladores, energéticos e </w:t>
+      </w:r>
+      <w:proofErr w:type="spellStart"/>
+      <w:r>
+        <w:rPr>
+          <w:rFonts w:ascii="Arial" w:hAnsi="Arial" w:cs="Arial"/>
+          <w:i/>
+        </w:rPr>
+        <w:t>snacks</w:t>
+      </w:r>
+      <w:proofErr w:type="spellEnd"/>
+      <w:r>
+        <w:rPr>
+          <w:rFonts w:ascii="Arial" w:hAnsi="Arial" w:cs="Arial"/>
+        </w:rPr>
+        <w:t xml:space="preserve">). </w:t>
+      </w:r>
+    </w:p>
+    <w:p>
+      <w:pPr>
         <w:shd w:val="clear" w:color="auto" w:fill="FFFFFF"/>
         <w:spacing w:before="120" w:after="120" w:line="360" w:lineRule="auto"/>
-        <w:ind w:left="600"/>
+        <w:ind w:firstLine="709"/>
         <w:textAlignment w:val="baseline"/>
         <w:rPr>
           <w:rFonts w:ascii="Arial" w:hAnsi="Arial" w:cs="Arial"/>
@@ -10800,128 +10573,156 @@
       <w:r>
         <w:rPr>
           <w:rFonts w:ascii="Arial" w:hAnsi="Arial" w:cs="Arial"/>
-          <w:b/>
-          <w:bCs/>
-          <w:bdr w:val="none" w:sz="0" w:space="0" w:color="auto" w:frame="1"/>
-        </w:rPr>
-        <w:t>Exploratório</w:t>
-      </w:r>
-      <w:r>
-        <w:rPr>
-          <w:rFonts w:ascii="Arial" w:hAnsi="Arial" w:cs="Arial"/>
-          <w:bdr w:val="none" w:sz="0" w:space="0" w:color="auto" w:frame="1"/>
-        </w:rPr>
-        <w:t>, que busca levantar informações sobre fenômeno ou evento estudado;</w:t>
-      </w:r>
-    </w:p>
-    <w:p>
-      <w:pPr>
-        <w:numPr>
-          <w:ilvl w:val="0"/>
-          <w:numId w:val="24"/>
-        </w:numPr>
+        </w:rPr>
+        <w:t>Estimular uma educação alimentar para cada perfil existente dentro do aplicativo.</w:t>
+      </w:r>
+    </w:p>
+    <w:p>
+      <w:pPr>
+        <w:rPr>
+          <w:rFonts w:ascii="Arial" w:hAnsi="Arial" w:cs="Arial"/>
+        </w:rPr>
+      </w:pPr>
+      <w:r>
+        <w:rPr>
+          <w:rFonts w:ascii="Arial" w:hAnsi="Arial" w:cs="Arial"/>
+        </w:rPr>
+        <w:br w:type="page"/>
+      </w:r>
+    </w:p>
+    <w:p>
+      <w:pPr>
         <w:shd w:val="clear" w:color="auto" w:fill="FFFFFF"/>
         <w:spacing w:before="120" w:after="120" w:line="360" w:lineRule="auto"/>
-        <w:ind w:left="600"/>
         <w:textAlignment w:val="baseline"/>
         <w:rPr>
-          <w:rFonts w:ascii="Arial" w:hAnsi="Arial" w:cs="Arial"/>
-        </w:rPr>
-      </w:pPr>
-      <w:r>
-        <w:rPr>
-          <w:rFonts w:ascii="Arial" w:hAnsi="Arial" w:cs="Arial"/>
-          <w:b/>
-          <w:bCs/>
-          <w:bdr w:val="none" w:sz="0" w:space="0" w:color="auto" w:frame="1"/>
-        </w:rPr>
-        <w:t>Descritivo</w:t>
-      </w:r>
-      <w:r>
-        <w:rPr>
-          <w:rFonts w:ascii="Arial" w:hAnsi="Arial" w:cs="Arial"/>
-          <w:bdr w:val="none" w:sz="0" w:space="0" w:color="auto" w:frame="1"/>
-        </w:rPr>
-        <w:t>, que descreve e caracteriza o fenômeno ou evento estudado; e</w:t>
-      </w:r>
-    </w:p>
-    <w:p>
-      <w:pPr>
-        <w:numPr>
-          <w:ilvl w:val="0"/>
-          <w:numId w:val="24"/>
-        </w:numPr>
-        <w:shd w:val="clear" w:color="auto" w:fill="FFFFFF"/>
-        <w:spacing w:before="120" w:after="120" w:line="360" w:lineRule="auto"/>
-        <w:ind w:left="600"/>
-        <w:textAlignment w:val="baseline"/>
-        <w:rPr>
-          <w:rFonts w:ascii="Arial" w:hAnsi="Arial" w:cs="Arial"/>
-        </w:rPr>
-      </w:pPr>
-      <w:r>
-        <w:rPr>
-          <w:rFonts w:ascii="Arial" w:hAnsi="Arial" w:cs="Arial"/>
-          <w:b/>
-          <w:bCs/>
-          <w:bdr w:val="none" w:sz="0" w:space="0" w:color="auto" w:frame="1"/>
-        </w:rPr>
-        <w:t>Explicativo</w:t>
-      </w:r>
-      <w:r>
-        <w:rPr>
-          <w:rFonts w:ascii="Arial" w:hAnsi="Arial" w:cs="Arial"/>
-          <w:bdr w:val="none" w:sz="0" w:space="0" w:color="auto" w:frame="1"/>
-        </w:rPr>
-        <w:t>, que identifica e analisa os fatores que permitem a ocorrência daquele fenômeno ou evento estudado.</w:t>
-      </w:r>
-    </w:p>
-    <w:p>
-      <w:pPr>
-        <w:rPr>
-          <w:rFonts w:ascii="Arial" w:hAnsi="Arial" w:cs="Arial"/>
-        </w:rPr>
-      </w:pPr>
-    </w:p>
-    <w:p>
-      <w:pPr>
-        <w:rPr>
-          <w:rFonts w:ascii="Arial" w:hAnsi="Arial" w:cs="Arial"/>
-          <w:b/>
-        </w:rPr>
-      </w:pPr>
-      <w:r>
-        <w:rPr>
-          <w:rFonts w:ascii="Arial" w:hAnsi="Arial" w:cs="Arial"/>
-          <w:b/>
-        </w:rPr>
-        <w:t>Exemplo:</w:t>
-      </w:r>
-    </w:p>
-    <w:p>
-      <w:pPr>
-        <w:rPr>
-          <w:rFonts w:ascii="Arial" w:hAnsi="Arial" w:cs="Arial"/>
-        </w:rPr>
-      </w:pPr>
-    </w:p>
-    <w:p>
-      <w:pPr>
-        <w:rPr>
-          <w:rFonts w:ascii="Arial" w:hAnsi="Arial" w:cs="Arial"/>
-        </w:rPr>
-      </w:pPr>
-      <w:r>
-        <w:rPr>
-          <w:rFonts w:ascii="Arial" w:hAnsi="Arial" w:cs="Arial"/>
+          <w:rFonts w:cs="Arial"/>
+          <w:b/>
+          <w:color w:val="222222"/>
+        </w:rPr>
+      </w:pPr>
+      <w:r>
+        <w:rPr>
+          <w:rFonts w:cs="Arial"/>
+          <w:b/>
+          <w:color w:val="222222"/>
+        </w:rPr>
+        <w:lastRenderedPageBreak/>
+        <w:t>Verbos no infinitivo que podem auxiliar no desenvolvimento do objetivo específico</w:t>
+      </w:r>
+    </w:p>
+    <w:p>
+      <w:pPr>
+        <w:jc w:val="both"/>
+        <w:rPr>
+          <w:rFonts w:ascii="Segoe UI" w:hAnsi="Segoe UI" w:cs="Segoe UI"/>
+          <w:color w:val="222222"/>
+          <w:sz w:val="26"/>
+          <w:szCs w:val="26"/>
+          <w:shd w:val="clear" w:color="auto" w:fill="FFFFFF"/>
+        </w:rPr>
+      </w:pPr>
+      <w:r>
+        <w:rPr>
           <w:noProof/>
         </w:rPr>
-        <w:lastRenderedPageBreak/>
         <w:drawing>
-          <wp:inline distT="0" distB="0" distL="0" distR="0" wp14:anchorId="50087331" wp14:editId="74ADCFAF">
-            <wp:extent cx="5760720" cy="3519805"/>
-            <wp:effectExtent l="0" t="0" r="0" b="4445"/>
-            <wp:docPr id="16" name="Imagem 16"/>
+          <wp:inline distT="0" distB="0" distL="0" distR="0" wp14:anchorId="67A43490" wp14:editId="28C9DA1B">
+            <wp:extent cx="5760720" cy="2906395"/>
+            <wp:effectExtent l="0" t="0" r="0" b="8255"/>
+            <wp:docPr id="26" name="Imagem 26"/>
+            <wp:cNvGraphicFramePr>
+              <a:graphicFrameLocks xmlns:a="http://schemas.openxmlformats.org/drawingml/2006/main" noChangeAspect="1"/>
+            </wp:cNvGraphicFramePr>
+            <a:graphic xmlns:a="http://schemas.openxmlformats.org/drawingml/2006/main">
+              <a:graphicData uri="http://schemas.openxmlformats.org/drawingml/2006/picture">
+                <pic:pic xmlns:pic="http://schemas.openxmlformats.org/drawingml/2006/picture">
+                  <pic:nvPicPr>
+                    <pic:cNvPr id="1" name=""/>
+                    <pic:cNvPicPr/>
+                  </pic:nvPicPr>
+                  <pic:blipFill>
+                    <a:blip r:embed="rId15"/>
+                    <a:stretch>
+                      <a:fillRect/>
+                    </a:stretch>
+                  </pic:blipFill>
+                  <pic:spPr>
+                    <a:xfrm>
+                      <a:off x="0" y="0"/>
+                      <a:ext cx="5760720" cy="2906395"/>
+                    </a:xfrm>
+                    <a:prstGeom prst="rect">
+                      <a:avLst/>
+                    </a:prstGeom>
+                  </pic:spPr>
+                </pic:pic>
+              </a:graphicData>
+            </a:graphic>
+          </wp:inline>
+        </w:drawing>
+      </w:r>
+      <w:r>
+        <w:rPr>
+          <w:noProof/>
+        </w:rPr>
+        <w:t xml:space="preserve"> </w:t>
+      </w:r>
+      <w:r>
+        <w:rPr>
+          <w:noProof/>
+        </w:rPr>
+        <w:drawing>
+          <wp:inline distT="0" distB="0" distL="0" distR="0" wp14:anchorId="69DC976D" wp14:editId="3157560D">
+            <wp:extent cx="5760720" cy="2636520"/>
+            <wp:effectExtent l="0" t="0" r="0" b="0"/>
+            <wp:docPr id="27" name="Imagem 27"/>
+            <wp:cNvGraphicFramePr>
+              <a:graphicFrameLocks xmlns:a="http://schemas.openxmlformats.org/drawingml/2006/main" noChangeAspect="1"/>
+            </wp:cNvGraphicFramePr>
+            <a:graphic xmlns:a="http://schemas.openxmlformats.org/drawingml/2006/main">
+              <a:graphicData uri="http://schemas.openxmlformats.org/drawingml/2006/picture">
+                <pic:pic xmlns:pic="http://schemas.openxmlformats.org/drawingml/2006/picture">
+                  <pic:nvPicPr>
+                    <pic:cNvPr id="1" name=""/>
+                    <pic:cNvPicPr/>
+                  </pic:nvPicPr>
+                  <pic:blipFill>
+                    <a:blip r:embed="rId16"/>
+                    <a:stretch>
+                      <a:fillRect/>
+                    </a:stretch>
+                  </pic:blipFill>
+                  <pic:spPr>
+                    <a:xfrm>
+                      <a:off x="0" y="0"/>
+                      <a:ext cx="5760720" cy="2636520"/>
+                    </a:xfrm>
+                    <a:prstGeom prst="rect">
+                      <a:avLst/>
+                    </a:prstGeom>
+                  </pic:spPr>
+                </pic:pic>
+              </a:graphicData>
+            </a:graphic>
+          </wp:inline>
+        </w:drawing>
+      </w:r>
+      <w:r>
+        <w:rPr>
+          <w:noProof/>
+        </w:rPr>
+        <w:t xml:space="preserve"> </w:t>
+      </w:r>
+      <w:r>
+        <w:rPr>
+          <w:noProof/>
+        </w:rPr>
+        <w:drawing>
+          <wp:inline distT="0" distB="0" distL="0" distR="0" wp14:anchorId="7B06E9FF" wp14:editId="3C98B866">
+            <wp:extent cx="5760720" cy="1711325"/>
+            <wp:effectExtent l="0" t="0" r="0" b="3175"/>
+            <wp:docPr id="33" name="Imagem 33"/>
             <wp:cNvGraphicFramePr>
               <a:graphicFrameLocks xmlns:a="http://schemas.openxmlformats.org/drawingml/2006/main" noChangeAspect="1"/>
             </wp:cNvGraphicFramePr>
@@ -10941,258 +10742,6 @@
                   <pic:spPr>
                     <a:xfrm>
                       <a:off x="0" y="0"/>
-                      <a:ext cx="5760720" cy="3519805"/>
-                    </a:xfrm>
-                    <a:prstGeom prst="rect">
-                      <a:avLst/>
-                    </a:prstGeom>
-                  </pic:spPr>
-                </pic:pic>
-              </a:graphicData>
-            </a:graphic>
-          </wp:inline>
-        </w:drawing>
-      </w:r>
-      <w:r>
-        <w:rPr>
-          <w:rFonts w:ascii="Arial" w:hAnsi="Arial" w:cs="Arial"/>
-          <w:noProof/>
-        </w:rPr>
-        <mc:AlternateContent>
-          <mc:Choice Requires="wps">
-            <w:drawing>
-              <wp:anchor distT="0" distB="0" distL="114300" distR="114300" simplePos="0" relativeHeight="251684864" behindDoc="0" locked="0" layoutInCell="1" allowOverlap="1" wp14:anchorId="153C4DCE" wp14:editId="66838093">
-                <wp:simplePos x="0" y="0"/>
-                <wp:positionH relativeFrom="column">
-                  <wp:posOffset>24765</wp:posOffset>
-                </wp:positionH>
-                <wp:positionV relativeFrom="paragraph">
-                  <wp:posOffset>7620</wp:posOffset>
-                </wp:positionV>
-                <wp:extent cx="5772150" cy="3638550"/>
-                <wp:effectExtent l="0" t="0" r="19050" b="19050"/>
-                <wp:wrapNone/>
-                <wp:docPr id="15" name="Retângulo 15"/>
-                <wp:cNvGraphicFramePr/>
-                <a:graphic xmlns:a="http://schemas.openxmlformats.org/drawingml/2006/main">
-                  <a:graphicData uri="http://schemas.microsoft.com/office/word/2010/wordprocessingShape">
-                    <wps:wsp>
-                      <wps:cNvSpPr/>
-                      <wps:spPr>
-                        <a:xfrm>
-                          <a:off x="0" y="0"/>
-                          <a:ext cx="5772150" cy="3638550"/>
-                        </a:xfrm>
-                        <a:prstGeom prst="rect">
-                          <a:avLst/>
-                        </a:prstGeom>
-                        <a:noFill/>
-                      </wps:spPr>
-                      <wps:style>
-                        <a:lnRef idx="2">
-                          <a:schemeClr val="accent1">
-                            <a:shade val="50000"/>
-                          </a:schemeClr>
-                        </a:lnRef>
-                        <a:fillRef idx="1">
-                          <a:schemeClr val="accent1"/>
-                        </a:fillRef>
-                        <a:effectRef idx="0">
-                          <a:schemeClr val="accent1"/>
-                        </a:effectRef>
-                        <a:fontRef idx="minor">
-                          <a:schemeClr val="lt1"/>
-                        </a:fontRef>
-                      </wps:style>
-                      <wps:bodyPr rot="0" spcFirstLastPara="0" vertOverflow="overflow" horzOverflow="overflow" vert="horz" wrap="square" lIns="91440" tIns="45720" rIns="91440" bIns="45720" numCol="1" spcCol="0" rtlCol="0" fromWordArt="0" anchor="ctr" anchorCtr="0" forceAA="0" compatLnSpc="1">
-                        <a:prstTxWarp prst="textNoShape">
-                          <a:avLst/>
-                        </a:prstTxWarp>
-                        <a:noAutofit/>
-                      </wps:bodyPr>
-                    </wps:wsp>
-                  </a:graphicData>
-                </a:graphic>
-                <wp14:sizeRelV relativeFrom="margin">
-                  <wp14:pctHeight>0</wp14:pctHeight>
-                </wp14:sizeRelV>
-              </wp:anchor>
-            </w:drawing>
-          </mc:Choice>
-          <mc:Fallback>
-            <w:pict>
-              <v:rect w14:anchorId="19F043BF" id="Retângulo 15" o:spid="_x0000_s1026" style="position:absolute;margin-left:1.95pt;margin-top:.6pt;width:454.5pt;height:286.5pt;z-index:251684864;visibility:visible;mso-wrap-style:square;mso-height-percent:0;mso-wrap-distance-left:9pt;mso-wrap-distance-top:0;mso-wrap-distance-right:9pt;mso-wrap-distance-bottom:0;mso-position-horizontal:absolute;mso-position-horizontal-relative:text;mso-position-vertical:absolute;mso-position-vertical-relative:text;mso-height-percent:0;mso-height-relative:margin;v-text-anchor:middle" o:gfxdata="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" filled="f" strokecolor="#243f60 [1604]" strokeweight="2pt"/>
-            </w:pict>
-          </mc:Fallback>
-        </mc:AlternateContent>
-      </w:r>
-    </w:p>
-    <w:p>
-      <w:pPr>
-        <w:jc w:val="both"/>
-      </w:pPr>
-    </w:p>
-    <w:p>
-      <w:pPr>
-        <w:jc w:val="both"/>
-      </w:pPr>
-    </w:p>
-    <w:p>
-      <w:pPr>
-        <w:pStyle w:val="Ttulo2"/>
-        <w:shd w:val="clear" w:color="auto" w:fill="FFFFFF"/>
-        <w:spacing w:before="0" w:after="300" w:line="288" w:lineRule="atLeast"/>
-        <w:rPr>
-          <w:rFonts w:cs="Arial"/>
-          <w:b/>
-          <w:color w:val="222222"/>
-          <w:sz w:val="24"/>
-          <w:szCs w:val="24"/>
-        </w:rPr>
-      </w:pPr>
-      <w:r>
-        <w:rPr>
-          <w:rFonts w:cs="Arial"/>
-          <w:b/>
-          <w:color w:val="222222"/>
-          <w:sz w:val="24"/>
-          <w:szCs w:val="24"/>
-        </w:rPr>
-        <w:lastRenderedPageBreak/>
-        <w:t>Verbos no infinitivo que podem auxiliar no desenvolvimento do objetivo específico</w:t>
-      </w:r>
-    </w:p>
-    <w:p>
-      <w:pPr>
-        <w:jc w:val="both"/>
-        <w:rPr>
-          <w:rFonts w:ascii="Segoe UI" w:hAnsi="Segoe UI" w:cs="Segoe UI"/>
-          <w:color w:val="222222"/>
-          <w:sz w:val="26"/>
-          <w:szCs w:val="26"/>
-          <w:shd w:val="clear" w:color="auto" w:fill="FFFFFF"/>
-        </w:rPr>
-      </w:pPr>
-      <w:r>
-        <w:rPr>
-          <w:noProof/>
-        </w:rPr>
-        <w:drawing>
-          <wp:inline distT="0" distB="0" distL="0" distR="0" wp14:anchorId="67A43490" wp14:editId="28C9DA1B">
-            <wp:extent cx="5760720" cy="2906395"/>
-            <wp:effectExtent l="0" t="0" r="0" b="8255"/>
-            <wp:docPr id="26" name="Imagem 26"/>
-            <wp:cNvGraphicFramePr>
-              <a:graphicFrameLocks xmlns:a="http://schemas.openxmlformats.org/drawingml/2006/main" noChangeAspect="1"/>
-            </wp:cNvGraphicFramePr>
-            <a:graphic xmlns:a="http://schemas.openxmlformats.org/drawingml/2006/main">
-              <a:graphicData uri="http://schemas.openxmlformats.org/drawingml/2006/picture">
-                <pic:pic xmlns:pic="http://schemas.openxmlformats.org/drawingml/2006/picture">
-                  <pic:nvPicPr>
-                    <pic:cNvPr id="1" name=""/>
-                    <pic:cNvPicPr/>
-                  </pic:nvPicPr>
-                  <pic:blipFill>
-                    <a:blip r:embed="rId18"/>
-                    <a:stretch>
-                      <a:fillRect/>
-                    </a:stretch>
-                  </pic:blipFill>
-                  <pic:spPr>
-                    <a:xfrm>
-                      <a:off x="0" y="0"/>
-                      <a:ext cx="5760720" cy="2906395"/>
-                    </a:xfrm>
-                    <a:prstGeom prst="rect">
-                      <a:avLst/>
-                    </a:prstGeom>
-                  </pic:spPr>
-                </pic:pic>
-              </a:graphicData>
-            </a:graphic>
-          </wp:inline>
-        </w:drawing>
-      </w:r>
-      <w:r>
-        <w:rPr>
-          <w:noProof/>
-        </w:rPr>
-        <w:t xml:space="preserve"> </w:t>
-      </w:r>
-      <w:r>
-        <w:rPr>
-          <w:noProof/>
-        </w:rPr>
-        <w:drawing>
-          <wp:inline distT="0" distB="0" distL="0" distR="0" wp14:anchorId="69DC976D" wp14:editId="3157560D">
-            <wp:extent cx="5760720" cy="2636520"/>
-            <wp:effectExtent l="0" t="0" r="0" b="0"/>
-            <wp:docPr id="27" name="Imagem 27"/>
-            <wp:cNvGraphicFramePr>
-              <a:graphicFrameLocks xmlns:a="http://schemas.openxmlformats.org/drawingml/2006/main" noChangeAspect="1"/>
-            </wp:cNvGraphicFramePr>
-            <a:graphic xmlns:a="http://schemas.openxmlformats.org/drawingml/2006/main">
-              <a:graphicData uri="http://schemas.openxmlformats.org/drawingml/2006/picture">
-                <pic:pic xmlns:pic="http://schemas.openxmlformats.org/drawingml/2006/picture">
-                  <pic:nvPicPr>
-                    <pic:cNvPr id="1" name=""/>
-                    <pic:cNvPicPr/>
-                  </pic:nvPicPr>
-                  <pic:blipFill>
-                    <a:blip r:embed="rId19"/>
-                    <a:stretch>
-                      <a:fillRect/>
-                    </a:stretch>
-                  </pic:blipFill>
-                  <pic:spPr>
-                    <a:xfrm>
-                      <a:off x="0" y="0"/>
-                      <a:ext cx="5760720" cy="2636520"/>
-                    </a:xfrm>
-                    <a:prstGeom prst="rect">
-                      <a:avLst/>
-                    </a:prstGeom>
-                  </pic:spPr>
-                </pic:pic>
-              </a:graphicData>
-            </a:graphic>
-          </wp:inline>
-        </w:drawing>
-      </w:r>
-      <w:r>
-        <w:rPr>
-          <w:noProof/>
-        </w:rPr>
-        <w:t xml:space="preserve"> </w:t>
-      </w:r>
-      <w:r>
-        <w:rPr>
-          <w:noProof/>
-        </w:rPr>
-        <w:drawing>
-          <wp:inline distT="0" distB="0" distL="0" distR="0" wp14:anchorId="7B06E9FF" wp14:editId="3C98B866">
-            <wp:extent cx="5760720" cy="1711325"/>
-            <wp:effectExtent l="0" t="0" r="0" b="3175"/>
-            <wp:docPr id="33" name="Imagem 33"/>
-            <wp:cNvGraphicFramePr>
-              <a:graphicFrameLocks xmlns:a="http://schemas.openxmlformats.org/drawingml/2006/main" noChangeAspect="1"/>
-            </wp:cNvGraphicFramePr>
-            <a:graphic xmlns:a="http://schemas.openxmlformats.org/drawingml/2006/main">
-              <a:graphicData uri="http://schemas.openxmlformats.org/drawingml/2006/picture">
-                <pic:pic xmlns:pic="http://schemas.openxmlformats.org/drawingml/2006/picture">
-                  <pic:nvPicPr>
-                    <pic:cNvPr id="1" name=""/>
-                    <pic:cNvPicPr/>
-                  </pic:nvPicPr>
-                  <pic:blipFill>
-                    <a:blip r:embed="rId20"/>
-                    <a:stretch>
-                      <a:fillRect/>
-                    </a:stretch>
-                  </pic:blipFill>
-                  <pic:spPr>
-                    <a:xfrm>
-                      <a:off x="0" y="0"/>
                       <a:ext cx="5760720" cy="1711325"/>
                     </a:xfrm>
                     <a:prstGeom prst="rect">
@@ -11983,7 +11532,7 @@
           <w:szCs w:val="24"/>
         </w:rPr>
       </w:pPr>
-      <w:bookmarkStart w:id="18" w:name="_Toc104312330"/>
+      <w:bookmarkStart w:id="16" w:name="_Toc104312330"/>
       <w:r>
         <w:rPr>
           <w:caps w:val="0"/>
@@ -11996,7 +11545,7 @@
       <w:bookmarkEnd w:id="7"/>
       <w:bookmarkEnd w:id="8"/>
       <w:bookmarkEnd w:id="9"/>
-      <w:bookmarkEnd w:id="18"/>
+      <w:bookmarkEnd w:id="16"/>
     </w:p>
     <w:p>
       <w:pPr>
@@ -12031,7 +11580,34 @@
         <w:rPr>
           <w:rFonts w:ascii="Arial" w:hAnsi="Arial" w:cs="Arial"/>
         </w:rPr>
-        <w:t xml:space="preserve"> deve necessariamente:</w:t>
+        <w:t xml:space="preserve"> </w:t>
+      </w:r>
+      <w:r>
+        <w:rPr>
+          <w:rFonts w:ascii="Arial" w:hAnsi="Arial" w:cs="Arial"/>
+        </w:rPr>
+        <w:t xml:space="preserve">usada foi </w:t>
+      </w:r>
+      <w:proofErr w:type="spellStart"/>
+      <w:r>
+        <w:rPr>
+          <w:rFonts w:ascii="Arial" w:hAnsi="Arial" w:cs="Arial"/>
+          <w:i/>
+        </w:rPr>
+        <w:t>Scrum</w:t>
+      </w:r>
+      <w:proofErr w:type="spellEnd"/>
+      <w:r>
+        <w:rPr>
+          <w:rFonts w:ascii="Arial" w:hAnsi="Arial" w:cs="Arial"/>
+        </w:rPr>
+        <w:t>, que consiste em</w:t>
+      </w:r>
+      <w:r>
+        <w:rPr>
+          <w:rFonts w:ascii="Arial" w:hAnsi="Arial" w:cs="Arial"/>
+        </w:rPr>
+        <w:t>:</w:t>
       </w:r>
     </w:p>
     <w:p>
@@ -12048,19 +11624,11 @@
         </w:rPr>
         <w:t xml:space="preserve">- </w:t>
       </w:r>
-      <w:proofErr w:type="spellStart"/>
-      <w:r>
-        <w:rPr>
-          <w:rFonts w:ascii="Arial" w:hAnsi="Arial" w:cs="Arial"/>
-        </w:rPr>
-        <w:t>Fornecer</w:t>
-      </w:r>
-      <w:proofErr w:type="spellEnd"/>
-      <w:r>
-        <w:rPr>
-          <w:rFonts w:ascii="Arial" w:hAnsi="Arial" w:cs="Arial"/>
-        </w:rPr>
-        <w:t xml:space="preserve"> o detalhamento da pesquisa. Caso o leitor queira reproduzir a pesquisa, ele terá como seguir os passos adotados;</w:t>
+      <w:r>
+        <w:rPr>
+          <w:rFonts w:ascii="Arial" w:hAnsi="Arial" w:cs="Arial"/>
+        </w:rPr>
+        <w:t>Trabalhar a partir de pequenos ciclos de atividades dentro de um projeto;</w:t>
       </w:r>
     </w:p>
     <w:p>
@@ -12075,7 +11643,92 @@
         <w:rPr>
           <w:rFonts w:ascii="Arial" w:hAnsi="Arial" w:cs="Arial"/>
         </w:rPr>
-        <w:t>- Esclarecer os caminhos que foram percorridos para chegar aos objetivos propostos;</w:t>
+        <w:t xml:space="preserve">- </w:t>
+      </w:r>
+      <w:r>
+        <w:rPr>
+          <w:rFonts w:ascii="Arial" w:hAnsi="Arial" w:cs="Arial"/>
+        </w:rPr>
+        <w:t>Cada ciclo de atividade é planejado previamente e se chama Sprint, composto por um período de tempo predefinido em que as tarefas d</w:t>
+      </w:r>
+      <w:r>
+        <w:rPr>
+          <w:rFonts w:ascii="Arial" w:hAnsi="Arial" w:cs="Arial"/>
+        </w:rPr>
+        <w:t>evem ser realizadas pela equipe</w:t>
+      </w:r>
+      <w:r>
+        <w:rPr>
+          <w:rFonts w:ascii="Arial" w:hAnsi="Arial" w:cs="Arial"/>
+        </w:rPr>
+        <w:t>;</w:t>
+      </w:r>
+    </w:p>
+    <w:p>
+      <w:pPr>
+        <w:spacing w:before="120" w:after="120" w:line="360" w:lineRule="auto"/>
+        <w:jc w:val="both"/>
+        <w:rPr>
+          <w:rFonts w:ascii="Arial" w:hAnsi="Arial" w:cs="Arial"/>
+        </w:rPr>
+      </w:pPr>
+      <w:r>
+        <w:rPr>
+          <w:rFonts w:ascii="Arial" w:hAnsi="Arial" w:cs="Arial"/>
+        </w:rPr>
+        <w:t xml:space="preserve">- </w:t>
+      </w:r>
+      <w:r>
+        <w:rPr>
+          <w:rFonts w:ascii="Arial" w:hAnsi="Arial" w:cs="Arial"/>
+        </w:rPr>
+        <w:t>De acordo com o autor</w:t>
+      </w:r>
+      <w:r>
+        <w:rPr>
+          <w:rFonts w:ascii="Arial" w:hAnsi="Arial" w:cs="Arial"/>
+        </w:rPr>
+        <w:t xml:space="preserve"> </w:t>
+      </w:r>
+      <w:r>
+        <w:rPr>
+          <w:rFonts w:ascii="Arial" w:hAnsi="Arial" w:cs="Arial"/>
+          <w:shd w:val="clear" w:color="auto" w:fill="FFFFFF"/>
+        </w:rPr>
+        <w:t>Jeff Sutherland</w:t>
+      </w:r>
+      <w:r>
+        <w:rPr>
+          <w:rFonts w:ascii="Arial" w:hAnsi="Arial" w:cs="Arial"/>
+        </w:rPr>
+        <w:t xml:space="preserve">, o </w:t>
+      </w:r>
+      <w:proofErr w:type="spellStart"/>
+      <w:r>
+        <w:rPr>
+          <w:rFonts w:ascii="Arial" w:hAnsi="Arial" w:cs="Arial"/>
+          <w:i/>
+        </w:rPr>
+        <w:t>Scrum</w:t>
+      </w:r>
+      <w:proofErr w:type="spellEnd"/>
+      <w:r>
+        <w:rPr>
+          <w:rFonts w:ascii="Arial" w:hAnsi="Arial" w:cs="Arial"/>
+        </w:rPr>
+        <w:t xml:space="preserve"> dá espaço para a incerteza e a criatividade, criando um alicer</w:t>
+      </w:r>
+      <w:r>
+        <w:rPr>
+          <w:rFonts w:ascii="Arial" w:hAnsi="Arial" w:cs="Arial"/>
+        </w:rPr>
+        <w:t>ce para o aprendizado da equipe</w:t>
+      </w:r>
+      <w:r>
+        <w:rPr>
+          <w:rFonts w:ascii="Arial" w:hAnsi="Arial" w:cs="Arial"/>
+        </w:rPr>
+        <w:t>;</w:t>
       </w:r>
     </w:p>
     <w:p/>
@@ -12095,7 +11748,7 @@
           <w:szCs w:val="24"/>
         </w:rPr>
       </w:pPr>
-      <w:bookmarkStart w:id="19" w:name="_Toc104312331"/>
+      <w:bookmarkStart w:id="17" w:name="_Toc104312331"/>
       <w:r>
         <w:rPr>
           <w:b/>
@@ -12106,7 +11759,7 @@
         </w:rPr>
         <w:t>Divisão de Papéis</w:t>
       </w:r>
-      <w:bookmarkEnd w:id="19"/>
+      <w:bookmarkEnd w:id="17"/>
     </w:p>
     <w:p>
       <w:pPr>
@@ -12210,7 +11863,7 @@
           <w:szCs w:val="24"/>
         </w:rPr>
       </w:pPr>
-      <w:bookmarkStart w:id="20" w:name="_Toc104312332"/>
+      <w:bookmarkStart w:id="18" w:name="_Toc104312332"/>
       <w:r>
         <w:rPr>
           <w:b/>
@@ -12221,7 +11874,7 @@
         </w:rPr>
         <w:t>Cronogramas de Entrega</w:t>
       </w:r>
-      <w:bookmarkEnd w:id="20"/>
+      <w:bookmarkEnd w:id="18"/>
     </w:p>
     <w:p>
       <w:pPr>
@@ -12250,7 +11903,7 @@
           <w:szCs w:val="24"/>
         </w:rPr>
       </w:pPr>
-      <w:bookmarkStart w:id="21" w:name="_Toc104312333"/>
+      <w:bookmarkStart w:id="19" w:name="_Toc104312333"/>
       <w:r>
         <w:rPr>
           <w:b/>
@@ -12261,7 +11914,7 @@
         </w:rPr>
         <w:t>Carga Horária</w:t>
       </w:r>
-      <w:bookmarkEnd w:id="21"/>
+      <w:bookmarkEnd w:id="19"/>
     </w:p>
     <w:p>
       <w:pPr>
@@ -12293,7 +11946,7 @@
           <w:color w:val="FF0000"/>
         </w:rPr>
       </w:pPr>
-      <w:bookmarkStart w:id="22" w:name="_Toc104312334"/>
+      <w:bookmarkStart w:id="20" w:name="_Toc104312334"/>
       <w:bookmarkEnd w:id="10"/>
       <w:bookmarkEnd w:id="11"/>
       <w:bookmarkEnd w:id="12"/>
@@ -12305,7 +11958,7 @@
         <w:lastRenderedPageBreak/>
         <w:t>INICIALIZAÇÃO</w:t>
       </w:r>
-      <w:bookmarkEnd w:id="22"/>
+      <w:bookmarkEnd w:id="20"/>
       <w:r>
         <w:rPr>
           <w:sz w:val="24"/>
@@ -12382,10 +12035,7 @@
           <w:szCs w:val="24"/>
         </w:rPr>
       </w:pPr>
-      <w:bookmarkStart w:id="23" w:name="_Toc522731953"/>
-      <w:bookmarkStart w:id="24" w:name="_Toc522732163"/>
-      <w:bookmarkStart w:id="25" w:name="_Toc522732460"/>
-      <w:bookmarkStart w:id="26" w:name="_Toc104312335"/>
+      <w:proofErr w:type="spellStart"/>
       <w:r>
         <w:rPr>
           <w:b/>
@@ -12394,36 +12044,9 @@
           <w:sz w:val="24"/>
           <w:szCs w:val="24"/>
         </w:rPr>
-        <w:t>&lt;</w:t>
-      </w:r>
-      <w:proofErr w:type="spellStart"/>
-      <w:proofErr w:type="gramStart"/>
-      <w:r>
-        <w:rPr>
-          <w:b/>
-          <w:bCs w:val="0"/>
-          <w:caps w:val="0"/>
-          <w:sz w:val="24"/>
-          <w:szCs w:val="24"/>
-        </w:rPr>
-        <w:t>titulo</w:t>
+        <w:t>Lunchbox</w:t>
       </w:r>
       <w:proofErr w:type="spellEnd"/>
-      <w:proofErr w:type="gramEnd"/>
-      <w:r>
-        <w:rPr>
-          <w:b/>
-          <w:bCs w:val="0"/>
-          <w:caps w:val="0"/>
-          <w:sz w:val="24"/>
-          <w:szCs w:val="24"/>
-        </w:rPr>
-        <w:t xml:space="preserve"> empresa&gt;</w:t>
-      </w:r>
-      <w:bookmarkEnd w:id="23"/>
-      <w:bookmarkEnd w:id="24"/>
-      <w:bookmarkEnd w:id="25"/>
-      <w:bookmarkEnd w:id="26"/>
     </w:p>
     <w:p>
       <w:pPr>
@@ -12438,7 +12061,7 @@
         <w:rPr>
           <w:rFonts w:ascii="Arial" w:hAnsi="Arial" w:cs="Arial"/>
         </w:rPr>
-        <w:t>Descrição...</w:t>
+        <w:t>Aplicativo para alimentação saudável</w:t>
       </w:r>
     </w:p>
     <w:p>
@@ -12454,11 +12077,11 @@
         <w:pStyle w:val="Ttulo3"/>
         <w:spacing w:before="120" w:after="120"/>
       </w:pPr>
-      <w:bookmarkStart w:id="27" w:name="_Toc104312336"/>
+      <w:bookmarkStart w:id="21" w:name="_Toc104312336"/>
       <w:r>
         <w:t>Identidade Visual</w:t>
       </w:r>
-      <w:bookmarkEnd w:id="27"/>
+      <w:bookmarkEnd w:id="21"/>
     </w:p>
     <w:p>
       <w:pPr>
@@ -12473,8 +12096,44 @@
         <w:rPr>
           <w:rFonts w:ascii="Arial" w:hAnsi="Arial" w:cs="Arial"/>
         </w:rPr>
-        <w:t>Descrição...</w:t>
-      </w:r>
+        <w:pict w14:anchorId="3DE91B9D">
+          <v:shapetype id="_x0000_t75" coordsize="21600,21600" o:spt="75" o:preferrelative="t" path="m@4@5l@4@11@9@11@9@5xe" filled="f" stroked="f">
+            <v:stroke joinstyle="miter"/>
+            <v:formulas>
+              <v:f eqn="if lineDrawn pixelLineWidth 0"/>
+              <v:f eqn="sum @0 1 0"/>
+              <v:f eqn="sum 0 0 @1"/>
+              <v:f eqn="prod @2 1 2"/>
+              <v:f eqn="prod @3 21600 pixelWidth"/>
+              <v:f eqn="prod @3 21600 pixelHeight"/>
+              <v:f eqn="sum @0 0 1"/>
+              <v:f eqn="prod @6 1 2"/>
+              <v:f eqn="prod @7 21600 pixelWidth"/>
+              <v:f eqn="sum @8 21600 0"/>
+              <v:f eqn="prod @7 21600 pixelHeight"/>
+              <v:f eqn="sum @10 21600 0"/>
+            </v:formulas>
+            <v:path o:extrusionok="f" gradientshapeok="t" o:connecttype="rect"/>
+            <o:lock v:ext="edit" aspectratio="t"/>
+          </v:shapetype>
+          <v:shape id="_x0000_i1025" type="#_x0000_t75" style="width:162.75pt;height:162.75pt">
+            <v:imagedata r:id="rId18" o:title="1 1"/>
+          </v:shape>
+        </w:pict>
+      </w:r>
+    </w:p>
+    <w:p>
+      <w:pPr>
+        <w:pStyle w:val="Ttulo3"/>
+        <w:spacing w:before="120" w:after="120"/>
+      </w:pPr>
+      <w:bookmarkStart w:id="22" w:name="_Toc104312337"/>
+      <w:bookmarkStart w:id="23" w:name="_GoBack"/>
+      <w:r>
+        <w:t>Missão, Visão e Valores</w:t>
+      </w:r>
+      <w:bookmarkEnd w:id="22"/>
+      <w:bookmarkEnd w:id="23"/>
     </w:p>
     <w:p>
       <w:pPr>
@@ -12485,27 +12144,6 @@
           <w:rFonts w:ascii="Arial" w:hAnsi="Arial" w:cs="Arial"/>
         </w:rPr>
       </w:pPr>
-    </w:p>
-    <w:p>
-      <w:pPr>
-        <w:pStyle w:val="Ttulo3"/>
-        <w:spacing w:before="120" w:after="120"/>
-      </w:pPr>
-      <w:bookmarkStart w:id="28" w:name="_Toc104312337"/>
-      <w:r>
-        <w:t>Missão, Visão e Valores</w:t>
-      </w:r>
-      <w:bookmarkEnd w:id="28"/>
-    </w:p>
-    <w:p>
-      <w:pPr>
-        <w:pStyle w:val="PargrafodaLista"/>
-        <w:spacing w:before="120" w:after="120" w:line="360" w:lineRule="auto"/>
-        <w:ind w:left="0"/>
-        <w:rPr>
-          <w:rFonts w:ascii="Arial" w:hAnsi="Arial" w:cs="Arial"/>
-        </w:rPr>
-      </w:pPr>
       <w:proofErr w:type="gramStart"/>
       <w:r>
         <w:rPr>
@@ -12514,43 +12152,6 @@
         <w:t>Descrição..</w:t>
       </w:r>
       <w:proofErr w:type="gramEnd"/>
-    </w:p>
-    <w:p>
-      <w:pPr>
-        <w:pStyle w:val="PargrafodaLista"/>
-        <w:spacing w:before="120" w:after="120" w:line="360" w:lineRule="auto"/>
-        <w:ind w:left="0"/>
-        <w:rPr>
-          <w:rFonts w:ascii="Arial" w:hAnsi="Arial" w:cs="Arial"/>
-        </w:rPr>
-      </w:pPr>
-    </w:p>
-    <w:p>
-      <w:pPr>
-        <w:pStyle w:val="Ttulo3"/>
-        <w:spacing w:before="120" w:after="120"/>
-      </w:pPr>
-      <w:bookmarkStart w:id="29" w:name="_Toc104312338"/>
-      <w:r>
-        <w:t>Identidade Visual</w:t>
-      </w:r>
-      <w:bookmarkEnd w:id="29"/>
-    </w:p>
-    <w:p>
-      <w:pPr>
-        <w:pStyle w:val="PargrafodaLista"/>
-        <w:spacing w:before="120" w:after="120" w:line="360" w:lineRule="auto"/>
-        <w:ind w:left="0"/>
-        <w:rPr>
-          <w:rFonts w:ascii="Arial" w:hAnsi="Arial" w:cs="Arial"/>
-        </w:rPr>
-      </w:pPr>
-      <w:r>
-        <w:rPr>
-          <w:rFonts w:ascii="Arial" w:hAnsi="Arial" w:cs="Arial"/>
-        </w:rPr>
-        <w:t>Descrição...</w:t>
-      </w:r>
     </w:p>
     <w:p>
       <w:pPr>
@@ -12579,7 +12180,7 @@
           <w:szCs w:val="24"/>
         </w:rPr>
       </w:pPr>
-      <w:bookmarkStart w:id="30" w:name="_Toc104312339"/>
+      <w:bookmarkStart w:id="24" w:name="_Toc104312339"/>
       <w:r>
         <w:rPr>
           <w:b/>
@@ -12590,7 +12191,7 @@
         </w:rPr>
         <w:t>Pesquisa de Campo</w:t>
       </w:r>
-      <w:bookmarkEnd w:id="30"/>
+      <w:bookmarkEnd w:id="24"/>
     </w:p>
     <w:p>
       <w:pPr>
@@ -12635,11 +12236,11 @@
         <w:pStyle w:val="Ttulo3"/>
         <w:spacing w:before="120" w:after="120"/>
       </w:pPr>
-      <w:bookmarkStart w:id="31" w:name="_Toc104312340"/>
+      <w:bookmarkStart w:id="25" w:name="_Toc104312340"/>
       <w:r>
         <w:t>Questionário</w:t>
       </w:r>
-      <w:bookmarkEnd w:id="31"/>
+      <w:bookmarkEnd w:id="25"/>
     </w:p>
     <w:p>
       <w:pPr>
@@ -12726,11 +12327,11 @@
         </w:rPr>
         <w:t>Descrição...</w:t>
       </w:r>
-      <w:bookmarkStart w:id="32" w:name="_Toc104312341"/>
+      <w:bookmarkStart w:id="26" w:name="_Toc104312341"/>
       <w:r>
         <w:t>Análises dos Resultados</w:t>
       </w:r>
-      <w:bookmarkEnd w:id="32"/>
+      <w:bookmarkEnd w:id="26"/>
       <w:r>
         <w:t xml:space="preserve"> </w:t>
       </w:r>
@@ -13315,7 +12916,7 @@
                     <pic:cNvPicPr/>
                   </pic:nvPicPr>
                   <pic:blipFill>
-                    <a:blip r:embed="rId21" cstate="print">
+                    <a:blip r:embed="rId19" cstate="print">
                       <a:extLst>
                         <a:ext uri="{28A0092B-C50C-407E-A947-70E740481C1C}">
                           <a14:useLocalDpi xmlns:a14="http://schemas.microsoft.com/office/drawing/2010/main" val="0"/>
@@ -13399,7 +13000,7 @@
           <w:szCs w:val="24"/>
         </w:rPr>
       </w:pPr>
-      <w:bookmarkStart w:id="33" w:name="_Toc104312342"/>
+      <w:bookmarkStart w:id="27" w:name="_Toc104312342"/>
       <w:r>
         <w:rPr>
           <w:caps w:val="0"/>
@@ -13408,7 +13009,7 @@
         </w:rPr>
         <w:t>DESENVOLVIMENTO</w:t>
       </w:r>
-      <w:bookmarkEnd w:id="33"/>
+      <w:bookmarkEnd w:id="27"/>
     </w:p>
     <w:p>
       <w:pPr>
@@ -13494,7 +13095,7 @@
           <w:szCs w:val="24"/>
         </w:rPr>
       </w:pPr>
-      <w:bookmarkStart w:id="34" w:name="_Toc104312343"/>
+      <w:bookmarkStart w:id="28" w:name="_Toc104312343"/>
       <w:r>
         <w:rPr>
           <w:b/>
@@ -13505,7 +13106,7 @@
         </w:rPr>
         <w:t>Levantamento de Requisitos</w:t>
       </w:r>
-      <w:bookmarkEnd w:id="34"/>
+      <w:bookmarkEnd w:id="28"/>
     </w:p>
     <w:p>
       <w:pPr>
@@ -13536,33 +13137,33 @@
         <w:pStyle w:val="Ttulo3"/>
         <w:spacing w:before="120" w:after="120"/>
       </w:pPr>
-      <w:bookmarkStart w:id="35" w:name="_Toc104312344"/>
+      <w:bookmarkStart w:id="29" w:name="_Toc104312344"/>
       <w:r>
         <w:t>Requisitos Funcionais</w:t>
       </w:r>
-      <w:bookmarkEnd w:id="35"/>
+      <w:bookmarkEnd w:id="29"/>
     </w:p>
     <w:p>
       <w:pPr>
         <w:pStyle w:val="Ttulo3"/>
         <w:spacing w:before="120" w:after="120"/>
       </w:pPr>
-      <w:bookmarkStart w:id="36" w:name="_Toc104312345"/>
+      <w:bookmarkStart w:id="30" w:name="_Toc104312345"/>
       <w:r>
         <w:t>Requisitos Não Funcionais</w:t>
       </w:r>
-      <w:bookmarkEnd w:id="36"/>
+      <w:bookmarkEnd w:id="30"/>
     </w:p>
     <w:p>
       <w:pPr>
         <w:pStyle w:val="Ttulo3"/>
         <w:spacing w:before="120" w:after="120"/>
       </w:pPr>
-      <w:bookmarkStart w:id="37" w:name="_Toc104312346"/>
+      <w:bookmarkStart w:id="31" w:name="_Toc104312346"/>
       <w:r>
         <w:t>Regras de Negócio</w:t>
       </w:r>
-      <w:bookmarkEnd w:id="37"/>
+      <w:bookmarkEnd w:id="31"/>
     </w:p>
     <w:p>
       <w:pPr>
@@ -13586,7 +13187,7 @@
           <w:szCs w:val="24"/>
         </w:rPr>
       </w:pPr>
-      <w:bookmarkStart w:id="38" w:name="_Toc104312347"/>
+      <w:bookmarkStart w:id="32" w:name="_Toc104312347"/>
       <w:r>
         <w:rPr>
           <w:b/>
@@ -13597,7 +13198,7 @@
         </w:rPr>
         <w:t>Diagramação</w:t>
       </w:r>
-      <w:bookmarkEnd w:id="38"/>
+      <w:bookmarkEnd w:id="32"/>
     </w:p>
     <w:p>
       <w:pPr>
@@ -13628,11 +13229,11 @@
         <w:pStyle w:val="Ttulo3"/>
         <w:spacing w:before="120" w:after="120"/>
       </w:pPr>
-      <w:bookmarkStart w:id="39" w:name="_Toc104312348"/>
+      <w:bookmarkStart w:id="33" w:name="_Toc104312348"/>
       <w:r>
         <w:t>Diagrama de Casos de Uso</w:t>
       </w:r>
-      <w:bookmarkEnd w:id="39"/>
+      <w:bookmarkEnd w:id="33"/>
     </w:p>
     <w:p>
       <w:pPr>
@@ -13675,11 +13276,11 @@
         <w:pStyle w:val="Ttulo3"/>
         <w:spacing w:before="120" w:after="120"/>
       </w:pPr>
-      <w:bookmarkStart w:id="40" w:name="_Toc104312349"/>
+      <w:bookmarkStart w:id="34" w:name="_Toc104312349"/>
       <w:r>
         <w:t>Diagrama de Classe</w:t>
       </w:r>
-      <w:bookmarkEnd w:id="40"/>
+      <w:bookmarkEnd w:id="34"/>
     </w:p>
     <w:p>
       <w:pPr>
@@ -13712,11 +13313,11 @@
         <w:pStyle w:val="Ttulo3"/>
         <w:spacing w:before="120" w:after="120"/>
       </w:pPr>
-      <w:bookmarkStart w:id="41" w:name="_Toc104312350"/>
+      <w:bookmarkStart w:id="35" w:name="_Toc104312350"/>
       <w:r>
         <w:t>Diagrama de Objetos</w:t>
       </w:r>
-      <w:bookmarkEnd w:id="41"/>
+      <w:bookmarkEnd w:id="35"/>
     </w:p>
     <w:p>
       <w:pPr>
@@ -13765,11 +13366,11 @@
         <w:pStyle w:val="Ttulo3"/>
         <w:spacing w:before="120" w:after="120"/>
       </w:pPr>
-      <w:bookmarkStart w:id="42" w:name="_Toc104312351"/>
+      <w:bookmarkStart w:id="36" w:name="_Toc104312351"/>
       <w:r>
         <w:t>Diagrama de Atividades</w:t>
       </w:r>
-      <w:bookmarkEnd w:id="42"/>
+      <w:bookmarkEnd w:id="36"/>
     </w:p>
     <w:p>
       <w:pPr>
@@ -13824,7 +13425,7 @@
           <w:szCs w:val="24"/>
         </w:rPr>
       </w:pPr>
-      <w:bookmarkStart w:id="43" w:name="_Toc104312352"/>
+      <w:bookmarkStart w:id="37" w:name="_Toc104312352"/>
       <w:r>
         <w:rPr>
           <w:b/>
@@ -13835,7 +13436,7 @@
         </w:rPr>
         <w:t>Banco de Dados</w:t>
       </w:r>
-      <w:bookmarkEnd w:id="43"/>
+      <w:bookmarkEnd w:id="37"/>
     </w:p>
     <w:p>
       <w:pPr>
@@ -13866,7 +13467,7 @@
         <w:pStyle w:val="Ttulo3"/>
         <w:spacing w:before="120" w:after="120"/>
       </w:pPr>
-      <w:bookmarkStart w:id="44" w:name="_Toc104312353"/>
+      <w:bookmarkStart w:id="38" w:name="_Toc104312353"/>
       <w:r>
         <w:t>Modelo Lógico &lt;</w:t>
       </w:r>
@@ -13878,7 +13479,7 @@
       <w:r>
         <w:t>&gt;</w:t>
       </w:r>
-      <w:bookmarkEnd w:id="44"/>
+      <w:bookmarkEnd w:id="38"/>
     </w:p>
     <w:p>
       <w:pPr>
@@ -13921,14 +13522,14 @@
         <w:pStyle w:val="Ttulo3"/>
         <w:spacing w:before="120" w:after="120"/>
       </w:pPr>
-      <w:bookmarkStart w:id="45" w:name="_Toc104312354"/>
+      <w:bookmarkStart w:id="39" w:name="_Toc104312354"/>
       <w:r>
         <w:t>Modelo Físico</w:t>
       </w:r>
       <w:r>
         <w:t xml:space="preserve"> MySQL</w:t>
       </w:r>
-      <w:bookmarkEnd w:id="45"/>
+      <w:bookmarkEnd w:id="39"/>
     </w:p>
     <w:p>
       <w:pPr>
@@ -13991,7 +13592,7 @@
           <w:szCs w:val="24"/>
         </w:rPr>
       </w:pPr>
-      <w:bookmarkStart w:id="46" w:name="_Toc104312355"/>
+      <w:bookmarkStart w:id="40" w:name="_Toc104312355"/>
       <w:r>
         <w:rPr>
           <w:b/>
@@ -14002,7 +13603,7 @@
         </w:rPr>
         <w:t>Projeto Web</w:t>
       </w:r>
-      <w:bookmarkEnd w:id="46"/>
+      <w:bookmarkEnd w:id="40"/>
     </w:p>
     <w:p>
       <w:pPr>
@@ -14033,22 +13634,22 @@
         <w:pStyle w:val="Ttulo3"/>
         <w:spacing w:before="120" w:after="120"/>
       </w:pPr>
-      <w:bookmarkStart w:id="47" w:name="_Toc104312356"/>
+      <w:bookmarkStart w:id="41" w:name="_Toc104312356"/>
       <w:r>
         <w:t>Propósito</w:t>
       </w:r>
-      <w:bookmarkEnd w:id="47"/>
+      <w:bookmarkEnd w:id="41"/>
     </w:p>
     <w:p>
       <w:pPr>
         <w:pStyle w:val="Ttulo3"/>
         <w:spacing w:before="120" w:after="120"/>
       </w:pPr>
-      <w:bookmarkStart w:id="48" w:name="_Toc104312357"/>
+      <w:bookmarkStart w:id="42" w:name="_Toc104312357"/>
       <w:r>
         <w:t>Telas</w:t>
       </w:r>
-      <w:bookmarkEnd w:id="48"/>
+      <w:bookmarkEnd w:id="42"/>
     </w:p>
     <w:p>
       <w:pPr>
@@ -14075,7 +13676,7 @@
           <w:szCs w:val="24"/>
         </w:rPr>
       </w:pPr>
-      <w:bookmarkStart w:id="49" w:name="_Toc104312358"/>
+      <w:bookmarkStart w:id="43" w:name="_Toc104312358"/>
       <w:r>
         <w:rPr>
           <w:b/>
@@ -14086,7 +13687,7 @@
         </w:rPr>
         <w:t>Projeto Mobile</w:t>
       </w:r>
-      <w:bookmarkEnd w:id="49"/>
+      <w:bookmarkEnd w:id="43"/>
     </w:p>
     <w:p>
       <w:pPr>
@@ -14117,23 +13718,23 @@
         <w:pStyle w:val="Ttulo3"/>
         <w:spacing w:before="120" w:after="120"/>
       </w:pPr>
-      <w:bookmarkStart w:id="50" w:name="_Toc104312359"/>
+      <w:bookmarkStart w:id="44" w:name="_Toc104312359"/>
       <w:r>
         <w:lastRenderedPageBreak/>
         <w:t>Propósito</w:t>
       </w:r>
-      <w:bookmarkEnd w:id="50"/>
+      <w:bookmarkEnd w:id="44"/>
     </w:p>
     <w:p>
       <w:pPr>
         <w:pStyle w:val="Ttulo3"/>
         <w:spacing w:before="120" w:after="120"/>
       </w:pPr>
-      <w:bookmarkStart w:id="51" w:name="_Toc104312360"/>
+      <w:bookmarkStart w:id="45" w:name="_Toc104312360"/>
       <w:r>
         <w:t>Telas</w:t>
       </w:r>
-      <w:bookmarkEnd w:id="51"/>
+      <w:bookmarkEnd w:id="45"/>
     </w:p>
     <w:p>
       <w:pPr>
@@ -14167,7 +13768,7 @@
           <w:szCs w:val="24"/>
         </w:rPr>
       </w:pPr>
-      <w:bookmarkStart w:id="52" w:name="_Toc104312361"/>
+      <w:bookmarkStart w:id="46" w:name="_Toc104312361"/>
       <w:r>
         <w:rPr>
           <w:caps w:val="0"/>
@@ -14177,7 +13778,7 @@
         <w:lastRenderedPageBreak/>
         <w:t>TERMOS E CONDIÇÕES DE USO</w:t>
       </w:r>
-      <w:bookmarkEnd w:id="52"/>
+      <w:bookmarkEnd w:id="46"/>
     </w:p>
     <w:p>
       <w:pPr>
@@ -14283,7 +13884,7 @@
           <w:szCs w:val="24"/>
         </w:rPr>
       </w:pPr>
-      <w:bookmarkStart w:id="53" w:name="_Toc104312362"/>
+      <w:bookmarkStart w:id="47" w:name="_Toc104312362"/>
       <w:r>
         <w:rPr>
           <w:caps w:val="0"/>
@@ -14292,7 +13893,7 @@
         </w:rPr>
         <w:t>RELATÓRIO DE PROTOCOLOS DE SEGURANÇA</w:t>
       </w:r>
-      <w:bookmarkEnd w:id="53"/>
+      <w:bookmarkEnd w:id="47"/>
     </w:p>
     <w:p>
       <w:pPr>
@@ -14376,7 +13977,7 @@
           <w:szCs w:val="24"/>
         </w:rPr>
       </w:pPr>
-      <w:bookmarkStart w:id="54" w:name="_Toc104312363"/>
+      <w:bookmarkStart w:id="48" w:name="_Toc104312363"/>
       <w:r>
         <w:rPr>
           <w:b/>
@@ -14398,7 +13999,7 @@
         <w:tab/>
         <w:t>que é segurança?</w:t>
       </w:r>
-      <w:bookmarkEnd w:id="54"/>
+      <w:bookmarkEnd w:id="48"/>
     </w:p>
     <w:p>
       <w:pPr>
@@ -14443,7 +14044,7 @@
           <w:szCs w:val="24"/>
         </w:rPr>
       </w:pPr>
-      <w:bookmarkStart w:id="55" w:name="_Toc104312364"/>
+      <w:bookmarkStart w:id="49" w:name="_Toc104312364"/>
       <w:r>
         <w:rPr>
           <w:b/>
@@ -14454,7 +14055,7 @@
         </w:rPr>
         <w:t>O que são vulnerabilidades?</w:t>
       </w:r>
-      <w:bookmarkEnd w:id="55"/>
+      <w:bookmarkEnd w:id="49"/>
     </w:p>
     <w:p>
       <w:pPr>
@@ -14509,7 +14110,7 @@
           <w:szCs w:val="24"/>
         </w:rPr>
       </w:pPr>
-      <w:bookmarkStart w:id="56" w:name="_Toc104312365"/>
+      <w:bookmarkStart w:id="50" w:name="_Toc104312365"/>
       <w:r>
         <w:rPr>
           <w:b/>
@@ -14520,7 +14121,7 @@
         </w:rPr>
         <w:t>Segurança de Dados</w:t>
       </w:r>
-      <w:bookmarkEnd w:id="56"/>
+      <w:bookmarkEnd w:id="50"/>
     </w:p>
     <w:p>
       <w:pPr>
@@ -14575,7 +14176,7 @@
           <w:szCs w:val="24"/>
         </w:rPr>
       </w:pPr>
-      <w:bookmarkStart w:id="57" w:name="_Toc104312366"/>
+      <w:bookmarkStart w:id="51" w:name="_Toc104312366"/>
       <w:r>
         <w:rPr>
           <w:b/>
@@ -14586,7 +14187,7 @@
         </w:rPr>
         <w:t>Política de Segurança - &lt;Nome do seu sistema&gt;</w:t>
       </w:r>
-      <w:bookmarkEnd w:id="57"/>
+      <w:bookmarkEnd w:id="51"/>
     </w:p>
     <w:p>
       <w:pPr>
@@ -14656,7 +14257,7 @@
           <w:szCs w:val="24"/>
         </w:rPr>
       </w:pPr>
-      <w:bookmarkStart w:id="58" w:name="_Toc104312367"/>
+      <w:bookmarkStart w:id="52" w:name="_Toc104312367"/>
       <w:r>
         <w:rPr>
           <w:caps w:val="0"/>
@@ -14666,7 +14267,7 @@
         <w:lastRenderedPageBreak/>
         <w:t>RELATÓRIO DE TESTE DE SOFTWARE DE SOFTWARE</w:t>
       </w:r>
-      <w:bookmarkEnd w:id="58"/>
+      <w:bookmarkEnd w:id="52"/>
     </w:p>
     <w:p>
       <w:pPr>
@@ -14755,10 +14356,10 @@
           <w:szCs w:val="24"/>
         </w:rPr>
       </w:pPr>
-      <w:bookmarkStart w:id="59" w:name="_Toc522731955"/>
-      <w:bookmarkStart w:id="60" w:name="_Toc522732165"/>
-      <w:bookmarkStart w:id="61" w:name="_Toc522732462"/>
-      <w:bookmarkStart w:id="62" w:name="_Toc104312368"/>
+      <w:bookmarkStart w:id="53" w:name="_Toc522731955"/>
+      <w:bookmarkStart w:id="54" w:name="_Toc522732165"/>
+      <w:bookmarkStart w:id="55" w:name="_Toc522732462"/>
+      <w:bookmarkStart w:id="56" w:name="_Toc104312368"/>
       <w:r>
         <w:rPr>
           <w:caps w:val="0"/>
@@ -14768,10 +14369,10 @@
         <w:lastRenderedPageBreak/>
         <w:t>DISCUSSÃO DOS RESULTADOS</w:t>
       </w:r>
-      <w:bookmarkEnd w:id="59"/>
-      <w:bookmarkEnd w:id="60"/>
-      <w:bookmarkEnd w:id="61"/>
-      <w:bookmarkEnd w:id="62"/>
+      <w:bookmarkEnd w:id="53"/>
+      <w:bookmarkEnd w:id="54"/>
+      <w:bookmarkEnd w:id="55"/>
+      <w:bookmarkEnd w:id="56"/>
     </w:p>
     <w:p>
       <w:pPr>
@@ -15088,7 +14689,7 @@
           <w:caps w:val="0"/>
         </w:rPr>
       </w:pPr>
-      <w:bookmarkStart w:id="63" w:name="_Toc104312369"/>
+      <w:bookmarkStart w:id="57" w:name="_Toc104312369"/>
       <w:r>
         <w:rPr>
           <w:caps w:val="0"/>
@@ -15096,7 +14697,7 @@
         <w:lastRenderedPageBreak/>
         <w:t>Considerações Finais</w:t>
       </w:r>
-      <w:bookmarkEnd w:id="63"/>
+      <w:bookmarkEnd w:id="57"/>
     </w:p>
     <w:p>
       <w:pPr>
@@ -15174,12 +14775,12 @@
         <w:pStyle w:val="Ttulo1"/>
         <w:spacing w:before="120" w:after="120" w:line="360" w:lineRule="auto"/>
       </w:pPr>
-      <w:bookmarkStart w:id="64" w:name="_Toc104312370"/>
+      <w:bookmarkStart w:id="58" w:name="_Toc104312370"/>
       <w:r>
         <w:lastRenderedPageBreak/>
         <w:t>REFERÊNCIAS</w:t>
       </w:r>
-      <w:bookmarkEnd w:id="64"/>
+      <w:bookmarkEnd w:id="58"/>
     </w:p>
     <w:p>
       <w:pPr>
@@ -15661,7 +15262,7 @@
         </w:rPr>
         <w:t>&lt;</w:t>
       </w:r>
-      <w:hyperlink r:id="rId22" w:history="1">
+      <w:hyperlink r:id="rId20" w:history="1">
         <w:r>
           <w:rPr>
             <w:rStyle w:val="Hyperlink"/>
@@ -15704,7 +15305,7 @@
         </w:rPr>
         <w:t>&lt;</w:t>
       </w:r>
-      <w:hyperlink r:id="rId23" w:history="1">
+      <w:hyperlink r:id="rId21" w:history="1">
         <w:r>
           <w:rPr>
             <w:rStyle w:val="Hyperlink"/>
@@ -16061,7 +15662,7 @@
                     <pic:cNvPicPr/>
                   </pic:nvPicPr>
                   <pic:blipFill>
-                    <a:blip r:embed="rId24"/>
+                    <a:blip r:embed="rId22"/>
                     <a:stretch>
                       <a:fillRect/>
                     </a:stretch>
@@ -16285,30 +15886,6 @@
     </w:sectPr>
   </w:body>
 </w:document>
-</file>
-
-<file path=word/comments.xml><?xml version="1.0" encoding="utf-8"?>
-<w:comments xmlns:wpc="http://schemas.microsoft.com/office/word/2010/wordprocessingCanvas" xmlns:cx="http://schemas.microsoft.com/office/drawing/2014/chartex" xmlns:mc="http://schemas.openxmlformats.org/markup-compatibility/2006" xmlns:o="urn:schemas-microsoft-com:office:office" xmlns:r="http://schemas.openxmlformats.org/officeDocument/2006/relationships" xmlns:m="http://schemas.openxmlformats.org/officeDocument/2006/math" xmlns:v="urn:schemas-microsoft-com:vml" xmlns:wp14="http://schemas.microsoft.com/office/word/2010/wordprocessingDrawing" xmlns:wp="http://schemas.openxmlformats.org/drawingml/2006/wordprocessingDrawing" xmlns:w10="urn:schemas-microsoft-com:office:word" xmlns:w="http://schemas.openxmlformats.org/wordprocessingml/2006/main" xmlns:w14="http://schemas.microsoft.com/office/word/2010/wordml" xmlns:w15="http://schemas.microsoft.com/office/word/2012/wordml" xmlns:w16se="http://schemas.microsoft.com/office/word/2015/wordml/symex" xmlns:wpg="http://schemas.microsoft.com/office/word/2010/wordprocessingGroup" xmlns:wpi="http://schemas.microsoft.com/office/word/2010/wordprocessingInk" xmlns:wne="http://schemas.microsoft.com/office/word/2006/wordml" xmlns:wps="http://schemas.microsoft.com/office/word/2010/wordprocessingShape" mc:Ignorable="w14 w15 w16se wp14">
-  <w:comment w:id="16" w:author="Laboratorio-Info" w:date="2024-10-23T21:30:00Z" w:initials="L">
-    <w:p>
-      <w:pPr>
-        <w:pStyle w:val="Textodecomentrio"/>
-      </w:pPr>
-      <w:r>
-        <w:rPr>
-          <w:rStyle w:val="Refdecomentrio"/>
-        </w:rPr>
-        <w:annotationRef/>
-      </w:r>
-    </w:p>
-  </w:comment>
-</w:comments>
-</file>
-
-<file path=word/commentsExtended.xml><?xml version="1.0" encoding="utf-8"?>
-<w15:commentsEx xmlns:wpc="http://schemas.microsoft.com/office/word/2010/wordprocessingCanvas" xmlns:cx="http://schemas.microsoft.com/office/drawing/2014/chartex" xmlns:mc="http://schemas.openxmlformats.org/markup-compatibility/2006" xmlns:o="urn:schemas-microsoft-com:office:office" xmlns:r="http://schemas.openxmlformats.org/officeDocument/2006/relationships" xmlns:m="http://schemas.openxmlformats.org/officeDocument/2006/math" xmlns:v="urn:schemas-microsoft-com:vml" xmlns:wp14="http://schemas.microsoft.com/office/word/2010/wordprocessingDrawing" xmlns:wp="http://schemas.openxmlformats.org/drawingml/2006/wordprocessingDrawing" xmlns:w10="urn:schemas-microsoft-com:office:word" xmlns:w="http://schemas.openxmlformats.org/wordprocessingml/2006/main" xmlns:w14="http://schemas.microsoft.com/office/word/2010/wordml" xmlns:w15="http://schemas.microsoft.com/office/word/2012/wordml" xmlns:w16se="http://schemas.microsoft.com/office/word/2015/wordml/symex" xmlns:wpg="http://schemas.microsoft.com/office/word/2010/wordprocessingGroup" xmlns:wpi="http://schemas.microsoft.com/office/word/2010/wordprocessingInk" xmlns:wne="http://schemas.microsoft.com/office/word/2006/wordml" xmlns:wps="http://schemas.microsoft.com/office/word/2010/wordprocessingShape" mc:Ignorable="w14 w15 w16se wp14">
-  <w15:commentEx w15:paraId="3D821428" w15:done="0"/>
-</w15:commentsEx>
 </file>
 
 <file path=word/endnotes.xml><?xml version="1.0" encoding="utf-8"?>
@@ -16407,7 +15984,7 @@
             <w:rFonts w:ascii="Arial" w:hAnsi="Arial" w:cs="Arial"/>
             <w:noProof/>
           </w:rPr>
-          <w:t>25</w:t>
+          <w:t>21</w:t>
         </w:r>
         <w:r>
           <w:rPr>
@@ -18970,14 +18547,6 @@
     <w:abstractNumId w:val="23"/>
   </w:num>
 </w:numbering>
-</file>
-
-<file path=word/people.xml><?xml version="1.0" encoding="utf-8"?>
-<w15:people xmlns:wpc="http://schemas.microsoft.com/office/word/2010/wordprocessingCanvas" xmlns:cx="http://schemas.microsoft.com/office/drawing/2014/chartex" xmlns:mc="http://schemas.openxmlformats.org/markup-compatibility/2006" xmlns:o="urn:schemas-microsoft-com:office:office" xmlns:r="http://schemas.openxmlformats.org/officeDocument/2006/relationships" xmlns:m="http://schemas.openxmlformats.org/officeDocument/2006/math" xmlns:v="urn:schemas-microsoft-com:vml" xmlns:wp14="http://schemas.microsoft.com/office/word/2010/wordprocessingDrawing" xmlns:wp="http://schemas.openxmlformats.org/drawingml/2006/wordprocessingDrawing" xmlns:w10="urn:schemas-microsoft-com:office:word" xmlns:w="http://schemas.openxmlformats.org/wordprocessingml/2006/main" xmlns:w14="http://schemas.microsoft.com/office/word/2010/wordml" xmlns:w15="http://schemas.microsoft.com/office/word/2012/wordml" xmlns:w16se="http://schemas.microsoft.com/office/word/2015/wordml/symex" xmlns:wpg="http://schemas.microsoft.com/office/word/2010/wordprocessingGroup" xmlns:wpi="http://schemas.microsoft.com/office/word/2010/wordprocessingInk" xmlns:wne="http://schemas.microsoft.com/office/word/2006/wordml" xmlns:wps="http://schemas.microsoft.com/office/word/2010/wordprocessingShape" mc:Ignorable="w14 w15 w16se wp14">
-  <w15:person w15:author="Laboratorio-Info">
-    <w15:presenceInfo w15:providerId="None" w15:userId="Laboratorio-Info"/>
-  </w15:person>
-</w15:people>
 </file>
 
 <file path=word/styles.xml><?xml version="1.0" encoding="utf-8"?>
@@ -20144,6 +19713,15 @@
 </file>
 
 <file path=customXml/item1.xml><?xml version="1.0" encoding="utf-8"?>
+<?mso-contentType ?>
+<FormTemplates xmlns="http://schemas.microsoft.com/sharepoint/v3/contenttype/forms">
+  <Display>DocumentLibraryForm</Display>
+  <Edit>DocumentLibraryForm</Edit>
+  <New>DocumentLibraryForm</New>
+</FormTemplates>
+</file>
+
+<file path=customXml/item2.xml><?xml version="1.0" encoding="utf-8"?>
 <ct:contentTypeSchema xmlns:ct="http://schemas.microsoft.com/office/2006/metadata/contentType" xmlns:ma="http://schemas.microsoft.com/office/2006/metadata/properties/metaAttributes" ct:_="" ma:_="" ma:contentTypeName="Documento" ma:contentTypeID="0x0101008F579253227EB646BB7AF91E0A47762F" ma:contentTypeVersion="2" ma:contentTypeDescription="Crie um novo documento." ma:contentTypeScope="" ma:versionID="81d34e53c6906899cf8635b04b56aeab">
   <xsd:schema xmlns:xsd="http://www.w3.org/2001/XMLSchema" xmlns:xs="http://www.w3.org/2001/XMLSchema" xmlns:p="http://schemas.microsoft.com/office/2006/metadata/properties" xmlns:ns2="7efd820d-f47d-4df6-bae3-bfe693ccd0a0" targetNamespace="http://schemas.microsoft.com/office/2006/metadata/properties" ma:root="true" ma:fieldsID="cac692ef7d07985d4c63ef22b2da23cf" ns2:_="">
     <xsd:import namespace="7efd820d-f47d-4df6-bae3-bfe693ccd0a0"/>
@@ -20275,19 +19853,10 @@
 </ct:contentTypeSchema>
 </file>
 
-<file path=customXml/item2.xml><?xml version="1.0" encoding="utf-8"?>
+<file path=customXml/item3.xml><?xml version="1.0" encoding="utf-8"?>
 <p:properties xmlns:p="http://schemas.microsoft.com/office/2006/metadata/properties" xmlns:xsi="http://www.w3.org/2001/XMLSchema-instance" xmlns:pc="http://schemas.microsoft.com/office/infopath/2007/PartnerControls">
   <documentManagement/>
 </p:properties>
-</file>
-
-<file path=customXml/item3.xml><?xml version="1.0" encoding="utf-8"?>
-<?mso-contentType ?>
-<FormTemplates xmlns="http://schemas.microsoft.com/sharepoint/v3/contenttype/forms">
-  <Display>DocumentLibraryForm</Display>
-  <Edit>DocumentLibraryForm</Edit>
-  <New>DocumentLibraryForm</New>
-</FormTemplates>
 </file>
 
 <file path=customXml/item4.xml><?xml version="1.0" encoding="utf-8"?>
@@ -20295,6 +19864,14 @@
 </file>
 
 <file path=customXml/itemProps1.xml><?xml version="1.0" encoding="utf-8"?>
+<ds:datastoreItem xmlns:ds="http://schemas.openxmlformats.org/officeDocument/2006/customXml" ds:itemID="{3CBBB634-2B5F-4CF8-A677-782975037878}">
+  <ds:schemaRefs>
+    <ds:schemaRef ds:uri="http://schemas.microsoft.com/sharepoint/v3/contenttype/forms"/>
+  </ds:schemaRefs>
+</ds:datastoreItem>
+</file>
+
+<file path=customXml/itemProps2.xml><?xml version="1.0" encoding="utf-8"?>
 <ds:datastoreItem xmlns:ds="http://schemas.openxmlformats.org/officeDocument/2006/customXml" ds:itemID="{A537F3C9-C718-4BD1-B3FA-B6ED89DF0956}">
   <ds:schemaRefs>
     <ds:schemaRef ds:uri="http://schemas.microsoft.com/office/2006/metadata/contentType"/>
@@ -20312,7 +19889,7 @@
 </ds:datastoreItem>
 </file>
 
-<file path=customXml/itemProps2.xml><?xml version="1.0" encoding="utf-8"?>
+<file path=customXml/itemProps3.xml><?xml version="1.0" encoding="utf-8"?>
 <ds:datastoreItem xmlns:ds="http://schemas.openxmlformats.org/officeDocument/2006/customXml" ds:itemID="{94684D24-CC8A-483D-9565-AF57A2099B16}">
   <ds:schemaRefs>
     <ds:schemaRef ds:uri="http://schemas.microsoft.com/office/2006/metadata/properties"/>
@@ -20321,16 +19898,8 @@
 </ds:datastoreItem>
 </file>
 
-<file path=customXml/itemProps3.xml><?xml version="1.0" encoding="utf-8"?>
-<ds:datastoreItem xmlns:ds="http://schemas.openxmlformats.org/officeDocument/2006/customXml" ds:itemID="{3CBBB634-2B5F-4CF8-A677-782975037878}">
-  <ds:schemaRefs>
-    <ds:schemaRef ds:uri="http://schemas.microsoft.com/sharepoint/v3/contenttype/forms"/>
-  </ds:schemaRefs>
-</ds:datastoreItem>
-</file>
-
 <file path=customXml/itemProps4.xml><?xml version="1.0" encoding="utf-8"?>
-<ds:datastoreItem xmlns:ds="http://schemas.openxmlformats.org/officeDocument/2006/customXml" ds:itemID="{1A28B2CE-7BD4-4EFC-909E-BBC5F5405B56}">
+<ds:datastoreItem xmlns:ds="http://schemas.openxmlformats.org/officeDocument/2006/customXml" ds:itemID="{CA9D35AE-943A-4B75-8348-308C18F85D19}">
   <ds:schemaRefs>
     <ds:schemaRef ds:uri="http://schemas.openxmlformats.org/officeDocument/2006/bibliography"/>
   </ds:schemaRefs>

</xml_diff>